<commit_message>
Jessie Change docx file
</commit_message>
<xml_diff>
--- a/EconomicAnalysisPy_xlsx.docx
+++ b/EconomicAnalysisPy_xlsx.docx
@@ -1,155 +1,185 @@
 
 <file path=word/document.xml><?xml version="1.0" encoding="utf-8"?>
-<w:document xmlns:mc="http://schemas.openxmlformats.org/markup-compatibility/2006" xmlns:o="urn:schemas-microsoft-com:office:office" xmlns:r="http://schemas.openxmlformats.org/officeDocument/2006/relationships" xmlns:m="http://schemas.openxmlformats.org/officeDocument/2006/math" xmlns:v="urn:schemas-microsoft-com:vml" xmlns:wp="http://schemas.openxmlformats.org/drawingml/2006/wordprocessingDrawing" xmlns:w10="urn:schemas-microsoft-com:office:word" xmlns:w="http://schemas.openxmlformats.org/wordprocessingml/2006/main" xmlns:wne="http://schemas.microsoft.com/office/word/2006/wordml" xmlns:sl="http://schemas.openxmlformats.org/schemaLibrary/2006/main" xmlns:a="http://schemas.openxmlformats.org/drawingml/2006/main" xmlns:pic="http://schemas.openxmlformats.org/drawingml/2006/picture" xmlns:c="http://schemas.openxmlformats.org/drawingml/2006/chart" xmlns:lc="http://schemas.openxmlformats.org/drawingml/2006/lockedCanvas" xmlns:dgm="http://schemas.openxmlformats.org/drawingml/2006/diagram" xmlns:wps="http://schemas.microsoft.com/office/word/2010/wordprocessingShape" xmlns:wpg="http://schemas.microsoft.com/office/word/2010/wordprocessingGroup" xmlns:w14="http://schemas.microsoft.com/office/word/2010/wordml" xmlns:w15="http://schemas.microsoft.com/office/word/2012/wordml">
+<w:document xmlns:o="urn:schemas-microsoft-com:office:office" xmlns:r="http://schemas.openxmlformats.org/officeDocument/2006/relationships" xmlns:v="urn:schemas-microsoft-com:vml" xmlns:w="http://schemas.openxmlformats.org/wordprocessingml/2006/main" xmlns:w10="urn:schemas-microsoft-com:office:word" xmlns:wp="http://schemas.openxmlformats.org/drawingml/2006/wordprocessingDrawing" xmlns:wps="http://schemas.microsoft.com/office/word/2010/wordprocessingShape" xmlns:wpg="http://schemas.microsoft.com/office/word/2010/wordprocessingGroup" xmlns:mc="http://schemas.openxmlformats.org/markup-compatibility/2006" xmlns:wp14="http://schemas.microsoft.com/office/word/2010/wordprocessingDrawing" xmlns:w14="http://schemas.microsoft.com/office/word/2010/wordml" mc:Ignorable="w14 wp14">
   <w:body>
     <w:p>
       <w:pPr>
-        <w:rPr/>
-      </w:pPr>
-      <w:r>
-        <w:rPr>
-          <w:rtl w:val="0"/>
-        </w:rPr>
-        <w:t xml:space="preserve">Purpose: explain documents in ‘zip’</w:t>
-      </w:r>
-    </w:p>
-    <w:p>
-      <w:pPr>
-        <w:rPr>
-          <w:b w:val="1"/>
-        </w:rPr>
-      </w:pPr>
-      <w:r>
-        <w:rPr>
-          <w:b w:val="1"/>
-          <w:rtl w:val="0"/>
-        </w:rPr>
-        <w:t xml:space="preserve">.xlsx</w:t>
-      </w:r>
-    </w:p>
-    <w:p>
-      <w:pPr>
+        <w:pStyle w:val="Normal1"/>
+        <w:rPr/>
+      </w:pPr>
+      <w:r>
+        <w:rPr/>
+        <w:t>Jessie Added This!!!!!!!!</w:t>
+      </w:r>
+    </w:p>
+    <w:p>
+      <w:pPr>
+        <w:pStyle w:val="Normal1"/>
+        <w:rPr/>
+      </w:pPr>
+      <w:r>
+        <w:rPr/>
+      </w:r>
+    </w:p>
+    <w:p>
+      <w:pPr>
+        <w:pStyle w:val="Normal1"/>
+        <w:rPr/>
+      </w:pPr>
+      <w:r>
+        <w:rPr/>
+      </w:r>
+    </w:p>
+    <w:p>
+      <w:pPr>
+        <w:pStyle w:val="Normal1"/>
+        <w:rPr/>
+      </w:pPr>
+      <w:r>
+        <w:rPr/>
+        <w:t>Purpose: explain documents in ‘zip’</w:t>
+      </w:r>
+    </w:p>
+    <w:p>
+      <w:pPr>
+        <w:pStyle w:val="Normal1"/>
+        <w:rPr>
+          <w:b/>
+          <w:b/>
+        </w:rPr>
+      </w:pPr>
+      <w:r>
+        <w:rPr>
+          <w:b/>
+        </w:rPr>
+        <w:t>.xlsx</w:t>
+      </w:r>
+    </w:p>
+    <w:p>
+      <w:pPr>
+        <w:pStyle w:val="Normal1"/>
         <w:numPr>
           <w:ilvl w:val="0"/>
           <w:numId w:val="1"/>
         </w:numPr>
         <w:ind w:left="720" w:hanging="360"/>
         <w:rPr>
-          <w:b w:val="1"/>
-        </w:rPr>
-      </w:pPr>
-      <w:r>
-        <w:rPr>
-          <w:b w:val="1"/>
-          <w:rtl w:val="0"/>
-        </w:rPr>
-        <w:t xml:space="preserve">EconomicAnalysisM3:</w:t>
-      </w:r>
-    </w:p>
-    <w:p>
-      <w:pPr>
-        <w:ind w:left="720" w:firstLine="0"/>
-        <w:rPr/>
-      </w:pPr>
-      <w:r>
-        <w:rPr>
-          <w:rtl w:val="0"/>
-        </w:rPr>
-        <w:t xml:space="preserve">Inputs, calculations, forward curve etc.  for the economic profile are there</w:t>
-      </w:r>
-    </w:p>
-    <w:p>
-      <w:pPr>
-        <w:keepNext w:val="0"/>
-        <w:keepLines w:val="0"/>
-        <w:widowControl w:val="1"/>
-        <w:pBdr>
-          <w:top w:space="0" w:sz="0" w:val="nil"/>
-          <w:left w:space="0" w:sz="0" w:val="nil"/>
-          <w:bottom w:space="0" w:sz="0" w:val="nil"/>
-          <w:right w:space="0" w:sz="0" w:val="nil"/>
-          <w:between w:space="0" w:sz="0" w:val="nil"/>
-        </w:pBdr>
-        <w:shd w:fill="auto" w:val="clear"/>
-        <w:spacing w:after="0" w:before="0" w:line="276" w:lineRule="auto"/>
-        <w:ind w:left="720" w:right="0" w:firstLine="0"/>
+          <w:b/>
+          <w:b/>
+        </w:rPr>
+      </w:pPr>
+      <w:r>
+        <w:rPr>
+          <w:b/>
+        </w:rPr>
+        <w:t>EconomicAnalysisM3:</w:t>
+      </w:r>
+    </w:p>
+    <w:p>
+      <w:pPr>
+        <w:pStyle w:val="Normal1"/>
+        <w:ind w:left="720" w:hanging="0"/>
+        <w:rPr/>
+      </w:pPr>
+      <w:r>
+        <w:rPr/>
+        <w:t>Inputs, calculations, forward curve etc.  for the economic profile are there</w:t>
+      </w:r>
+    </w:p>
+    <w:p>
+      <w:pPr>
+        <w:pStyle w:val="Normal1"/>
+        <w:keepNext w:val="false"/>
+        <w:keepLines w:val="false"/>
+        <w:widowControl/>
+        <w:pBdr/>
+        <w:shd w:val="clear" w:fill="auto"/>
+        <w:spacing w:lineRule="auto" w:line="276" w:before="0" w:after="0"/>
+        <w:ind w:left="720" w:right="0" w:hanging="0"/>
         <w:jc w:val="left"/>
         <w:rPr/>
       </w:pPr>
       <w:r>
-        <w:rPr>
-          <w:rtl w:val="0"/>
-        </w:rPr>
-        <w:t xml:space="preserve">used by the ‘M3CostAnOpnenpy.py’ &amp; the ‘M3CostAnSwitcCase.py’ in order to pick up data (inputs, calculation etc.) and run economic analysis of resources. The xlsx file is picked by the .py using panda (they can pick up results from formulas directly from xlsx file)</w:t>
-      </w:r>
-    </w:p>
-    <w:p>
-      <w:pPr>
+        <w:rPr/>
+        <w:t>used by the ‘M3CostAnOpnenpy.py’ &amp; the ‘M3CostAnSwitcCase.py’ in order to pick up data (inputs, calculation etc.) and run economic analysis of resources. The xlsx file is picked by the .py using panda (they can pick up results from formulas directly from xlsx file)</w:t>
+      </w:r>
+    </w:p>
+    <w:p>
+      <w:pPr>
+        <w:pStyle w:val="Normal1"/>
         <w:numPr>
           <w:ilvl w:val="0"/>
           <w:numId w:val="1"/>
         </w:numPr>
         <w:ind w:left="720" w:hanging="360"/>
         <w:rPr>
-          <w:b w:val="1"/>
-        </w:rPr>
-      </w:pPr>
-      <w:r>
-        <w:rPr>
-          <w:b w:val="1"/>
-          <w:rtl w:val="0"/>
-        </w:rPr>
-        <w:t xml:space="preserve">OutputExampleOP:</w:t>
-      </w:r>
-    </w:p>
-    <w:p>
-      <w:pPr>
-        <w:ind w:left="720" w:firstLine="0"/>
-        <w:rPr/>
-      </w:pPr>
-      <w:r>
-        <w:rPr>
-          <w:rtl w:val="0"/>
-        </w:rPr>
-        <w:t xml:space="preserve">The data (words/labels) of this file are used by the ‘M3CostAnOpnenpy.py’ in order to generate a separate xlsx document (output) with the same data (words/labels) taken directly from the ‘OutputExampleOP’ document (so did not have to be recreated in python, rather they are copied and paste there from excel directly) using ‘openpyxl’</w:t>
-      </w:r>
-    </w:p>
-    <w:p>
-      <w:pPr>
-        <w:ind w:left="0" w:firstLine="0"/>
-        <w:rPr>
-          <w:b w:val="1"/>
-        </w:rPr>
-      </w:pPr>
-      <w:r>
-        <w:rPr>
-          <w:b w:val="1"/>
-          <w:rtl w:val="0"/>
-        </w:rPr>
-        <w:t xml:space="preserve">.py</w:t>
-      </w:r>
-    </w:p>
-    <w:p>
-      <w:pPr>
+          <w:b/>
+          <w:b/>
+        </w:rPr>
+      </w:pPr>
+      <w:r>
+        <w:rPr>
+          <w:b/>
+        </w:rPr>
+        <w:t>OutputExampleOP:</w:t>
+      </w:r>
+    </w:p>
+    <w:p>
+      <w:pPr>
+        <w:pStyle w:val="Normal1"/>
+        <w:ind w:left="720" w:hanging="0"/>
+        <w:rPr/>
+      </w:pPr>
+      <w:r>
+        <w:rPr/>
+        <w:t>The data (words/labels) of this file are used by the ‘M3CostAnOpnenpy.py’ in order to generate a separate xlsx document (output) with the same data (words/labels) taken directly from the ‘OutputExampleOP’ document (so did not have to be recreated in python, rather they are copied and paste there from excel directly) using ‘openpyxl’</w:t>
+      </w:r>
+    </w:p>
+    <w:p>
+      <w:pPr>
+        <w:pStyle w:val="Normal1"/>
+        <w:ind w:left="0" w:hanging="0"/>
+        <w:rPr>
+          <w:b/>
+          <w:b/>
+        </w:rPr>
+      </w:pPr>
+      <w:r>
+        <w:rPr>
+          <w:b/>
+        </w:rPr>
+        <w:t>.py</w:t>
+      </w:r>
+    </w:p>
+    <w:p>
+      <w:pPr>
+        <w:pStyle w:val="Normal1"/>
         <w:numPr>
           <w:ilvl w:val="0"/>
           <w:numId w:val="1"/>
         </w:numPr>
         <w:ind w:left="720" w:hanging="360"/>
         <w:rPr>
-          <w:b w:val="1"/>
-        </w:rPr>
-      </w:pPr>
-      <w:r>
-        <w:rPr>
-          <w:b w:val="1"/>
-          <w:rtl w:val="0"/>
-        </w:rPr>
-        <w:t xml:space="preserve"> ‘M3CostAnOpnenpy.py’</w:t>
-      </w:r>
-    </w:p>
-    <w:p>
-      <w:pPr>
+          <w:b/>
+          <w:b/>
+        </w:rPr>
+      </w:pPr>
+      <w:r>
+        <w:rPr>
+          <w:b/>
+        </w:rPr>
+        <w:t xml:space="preserve"> ‘</w:t>
+      </w:r>
+      <w:r>
+        <w:rPr>
+          <w:b/>
+        </w:rPr>
+        <w:t>M3CostAnOpnenpy.py’</w:t>
+      </w:r>
+    </w:p>
+    <w:p>
+      <w:pPr>
+        <w:pStyle w:val="Normal1"/>
         <w:numPr>
           <w:ilvl w:val="0"/>
           <w:numId w:val="2"/>
@@ -160,14 +190,13 @@
         </w:rPr>
       </w:pPr>
       <w:r>
-        <w:rPr>
-          <w:rtl w:val="0"/>
-        </w:rPr>
-        <w:t xml:space="preserve">Uses lots of if/else statements (creates separate set of data &amp; graphs based on existing resources)</w:t>
-      </w:r>
-    </w:p>
-    <w:p>
-      <w:pPr>
+        <w:rPr/>
+        <w:t>Uses lots of if/else statements (creates separate set of data &amp; graphs based on existing resources)</w:t>
+      </w:r>
+    </w:p>
+    <w:p>
+      <w:pPr>
+        <w:pStyle w:val="Normal1"/>
         <w:numPr>
           <w:ilvl w:val="0"/>
           <w:numId w:val="2"/>
@@ -178,14 +207,13 @@
         </w:rPr>
       </w:pPr>
       <w:r>
-        <w:rPr>
-          <w:rtl w:val="0"/>
-        </w:rPr>
-        <w:t xml:space="preserve">Produces a ‘matplotlib plot’ and an ‘xlsx plot (using openpyxl)’</w:t>
-      </w:r>
-    </w:p>
-    <w:p>
-      <w:pPr>
+        <w:rPr/>
+        <w:t>Produces a ‘matplotlib plot’ and an ‘xlsx plot (using openpyxl)’</w:t>
+      </w:r>
+    </w:p>
+    <w:p>
+      <w:pPr>
+        <w:pStyle w:val="Normal1"/>
         <w:numPr>
           <w:ilvl w:val="0"/>
           <w:numId w:val="2"/>
@@ -196,36 +224,40 @@
         </w:rPr>
       </w:pPr>
       <w:r>
-        <w:rPr>
-          <w:rtl w:val="0"/>
-        </w:rPr>
-        <w:t xml:space="preserve">Creates and fills with results a table in excel, similar to  ‘OutputExampleOP’ xlsx file</w:t>
-      </w:r>
-    </w:p>
-    <w:p>
-      <w:pPr>
+        <w:rPr/>
+        <w:t>Creates and fills with results a table in excel, similar to  ‘OutputExampleOP’ xlsx file</w:t>
+      </w:r>
+    </w:p>
+    <w:p>
+      <w:pPr>
+        <w:pStyle w:val="Normal1"/>
         <w:numPr>
           <w:ilvl w:val="0"/>
           <w:numId w:val="1"/>
         </w:numPr>
         <w:ind w:left="720" w:hanging="360"/>
-      </w:pPr>
-      <w:r>
-        <w:rPr>
-          <w:rtl w:val="0"/>
-        </w:rPr>
+        <w:rPr/>
+      </w:pPr>
+      <w:r>
+        <w:rPr/>
         <w:t xml:space="preserve"> </w:t>
       </w:r>
       <w:r>
         <w:rPr>
-          <w:b w:val="1"/>
-          <w:rtl w:val="0"/>
-        </w:rPr>
-        <w:t xml:space="preserve">‘M3CostAnSwitcCase.py’</w:t>
-      </w:r>
-    </w:p>
-    <w:p>
-      <w:pPr>
+          <w:b/>
+        </w:rPr>
+        <w:t>‘</w:t>
+      </w:r>
+      <w:r>
+        <w:rPr>
+          <w:b/>
+        </w:rPr>
+        <w:t>M3CostAnSwitcCase.py’</w:t>
+      </w:r>
+    </w:p>
+    <w:p>
+      <w:pPr>
+        <w:pStyle w:val="Normal1"/>
         <w:numPr>
           <w:ilvl w:val="0"/>
           <w:numId w:val="3"/>
@@ -236,14 +268,13 @@
         </w:rPr>
       </w:pPr>
       <w:r>
-        <w:rPr>
-          <w:rtl w:val="0"/>
-        </w:rPr>
-        <w:t xml:space="preserve">Uses Switch/case mechanism to pick viable scenarios (not need consider existing resource)</w:t>
-      </w:r>
-    </w:p>
-    <w:p>
-      <w:pPr>
+        <w:rPr/>
+        <w:t>Uses Switch/case mechanism to pick viable scenarios (not need consider existing resource)</w:t>
+      </w:r>
+    </w:p>
+    <w:p>
+      <w:pPr>
+        <w:pStyle w:val="Normal1"/>
         <w:numPr>
           <w:ilvl w:val="0"/>
           <w:numId w:val="3"/>
@@ -254,61 +285,60 @@
         </w:rPr>
       </w:pPr>
       <w:r>
-        <w:rPr>
-          <w:rtl w:val="0"/>
-        </w:rPr>
+        <w:rPr/>
         <w:t xml:space="preserve">Oply plots results in ‘matplotlib plot’ </w:t>
       </w:r>
     </w:p>
     <w:p>
       <w:pPr>
-        <w:ind w:left="720" w:firstLine="0"/>
-        <w:rPr/>
-      </w:pPr>
-      <w:r>
-        <w:rPr>
-          <w:rtl w:val="0"/>
-        </w:rPr>
-      </w:r>
-    </w:p>
-    <w:p>
-      <w:pPr>
-        <w:rPr/>
-      </w:pPr>
-      <w:r>
-        <w:rPr>
-          <w:rtl w:val="0"/>
-        </w:rPr>
+        <w:pStyle w:val="Normal1"/>
+        <w:ind w:left="720" w:hanging="0"/>
+        <w:rPr/>
+      </w:pPr>
+      <w:r>
+        <w:rPr/>
+      </w:r>
+    </w:p>
+    <w:p>
+      <w:pPr>
+        <w:pStyle w:val="Normal1"/>
+        <w:rPr/>
+      </w:pPr>
+      <w:r>
+        <w:rPr/>
       </w:r>
     </w:p>
     <w:sectPr>
-      <w:headerReference r:id="rId6" w:type="default"/>
-      <w:pgSz w:h="15840" w:w="12240" w:orient="portrait"/>
-      <w:pgMar w:bottom="1440" w:top="1440" w:left="1440" w:right="1440" w:header="720" w:footer="720"/>
-      <w:pgNumType w:start="1"/>
+      <w:headerReference w:type="default" r:id="rId2"/>
+      <w:type w:val="nextPage"/>
+      <w:pgSz w:w="12240" w:h="15840"/>
+      <w:pgMar w:left="1440" w:right="1440" w:header="720" w:top="1440" w:footer="0" w:bottom="1440" w:gutter="0"/>
+      <w:pgNumType w:start="1" w:fmt="decimal"/>
+      <w:formProt w:val="false"/>
+      <w:textDirection w:val="lrTb"/>
+      <w:docGrid w:type="default" w:linePitch="100" w:charSpace="4096"/>
     </w:sectPr>
   </w:body>
 </w:document>
 </file>
 
 <file path=word/header1.xml><?xml version="1.0" encoding="utf-8"?>
-<w:hdr xmlns:mc="http://schemas.openxmlformats.org/markup-compatibility/2006" xmlns:o="urn:schemas-microsoft-com:office:office" xmlns:r="http://schemas.openxmlformats.org/officeDocument/2006/relationships" xmlns:m="http://schemas.openxmlformats.org/officeDocument/2006/math" xmlns:v="urn:schemas-microsoft-com:vml" xmlns:wp="http://schemas.openxmlformats.org/drawingml/2006/wordprocessingDrawing" xmlns:w10="urn:schemas-microsoft-com:office:word" xmlns:w="http://schemas.openxmlformats.org/wordprocessingml/2006/main" xmlns:wne="http://schemas.microsoft.com/office/word/2006/wordml" xmlns:sl="http://schemas.openxmlformats.org/schemaLibrary/2006/main" xmlns:a="http://schemas.openxmlformats.org/drawingml/2006/main" xmlns:pic="http://schemas.openxmlformats.org/drawingml/2006/picture" xmlns:c="http://schemas.openxmlformats.org/drawingml/2006/chart" xmlns:lc="http://schemas.openxmlformats.org/drawingml/2006/lockedCanvas" xmlns:dgm="http://schemas.openxmlformats.org/drawingml/2006/diagram" xmlns:wps="http://schemas.microsoft.com/office/word/2010/wordprocessingShape" xmlns:wpg="http://schemas.microsoft.com/office/word/2010/wordprocessingGroup" xmlns:w14="http://schemas.microsoft.com/office/word/2010/wordml" xmlns:w15="http://schemas.microsoft.com/office/word/2012/wordml">
+<w:hdr xmlns:o="urn:schemas-microsoft-com:office:office" xmlns:r="http://schemas.openxmlformats.org/officeDocument/2006/relationships" xmlns:v="urn:schemas-microsoft-com:vml" xmlns:w="http://schemas.openxmlformats.org/wordprocessingml/2006/main" xmlns:w10="urn:schemas-microsoft-com:office:word" xmlns:wp="http://schemas.openxmlformats.org/drawingml/2006/wordprocessingDrawing" xmlns:wps="http://schemas.microsoft.com/office/word/2010/wordprocessingShape" xmlns:wpg="http://schemas.microsoft.com/office/word/2010/wordprocessingGroup" xmlns:mc="http://schemas.openxmlformats.org/markup-compatibility/2006" xmlns:wp14="http://schemas.microsoft.com/office/word/2010/wordprocessingDrawing" xmlns:w14="http://schemas.microsoft.com/office/word/2010/wordml" mc:Ignorable="w14 wp14">
   <w:p>
     <w:pPr>
+      <w:pStyle w:val="Normal1"/>
       <w:rPr/>
     </w:pPr>
     <w:r>
-      <w:rPr>
-        <w:rtl w:val="0"/>
-      </w:rPr>
-      <w:t xml:space="preserve">EconomicAnalysisPy&amp;xlsx.zip</w:t>
+      <w:rPr/>
+      <w:t>EconomicAnalysisPy&amp;xlsx.zip</w:t>
     </w:r>
   </w:p>
 </w:hdr>
 </file>
 
 <file path=word/numbering.xml><?xml version="1.0" encoding="utf-8"?>
-<w:numbering xmlns:mc="http://schemas.openxmlformats.org/markup-compatibility/2006" xmlns:o="urn:schemas-microsoft-com:office:office" xmlns:r="http://schemas.openxmlformats.org/officeDocument/2006/relationships" xmlns:m="http://schemas.openxmlformats.org/officeDocument/2006/math" xmlns:v="urn:schemas-microsoft-com:vml" xmlns:wp="http://schemas.openxmlformats.org/drawingml/2006/wordprocessingDrawing" xmlns:w10="urn:schemas-microsoft-com:office:word" xmlns:w="http://schemas.openxmlformats.org/wordprocessingml/2006/main" xmlns:wne="http://schemas.microsoft.com/office/word/2006/wordml" xmlns:sl="http://schemas.openxmlformats.org/schemaLibrary/2006/main" xmlns:a="http://schemas.openxmlformats.org/drawingml/2006/main" xmlns:pic="http://schemas.openxmlformats.org/drawingml/2006/picture" xmlns:c="http://schemas.openxmlformats.org/drawingml/2006/chart" xmlns:lc="http://schemas.openxmlformats.org/drawingml/2006/lockedCanvas" xmlns:dgm="http://schemas.openxmlformats.org/drawingml/2006/diagram" xmlns:wps="http://schemas.microsoft.com/office/word/2010/wordprocessingShape" xmlns:wpg="http://schemas.microsoft.com/office/word/2010/wordprocessingGroup" xmlns:w14="http://schemas.microsoft.com/office/word/2010/wordml" xmlns:w15="http://schemas.microsoft.com/office/word/2012/wordml">
+<w:numbering xmlns:w="http://schemas.openxmlformats.org/wordprocessingml/2006/main" xmlns:o="urn:schemas-microsoft-com:office:office" xmlns:r="http://schemas.openxmlformats.org/officeDocument/2006/relationships" xmlns:v="urn:schemas-microsoft-com:vml" xmlns:mc="http://schemas.openxmlformats.org/markup-compatibility/2006" xmlns:w14="http://schemas.microsoft.com/office/word/2010/wordml" mc:Ignorable="w14">
   <w:abstractNum w:abstractNumId="1">
     <w:lvl w:ilvl="0">
       <w:start w:val="1"/>
@@ -316,6 +346,9 @@
       <w:lvlText w:val="%1."/>
       <w:lvlJc w:val="left"/>
       <w:pPr>
+        <w:tabs>
+          <w:tab w:val="num" w:pos="0"/>
+        </w:tabs>
         <w:ind w:left="720" w:hanging="360"/>
       </w:pPr>
       <w:rPr>
@@ -328,6 +361,9 @@
       <w:lvlText w:val="%2."/>
       <w:lvlJc w:val="left"/>
       <w:pPr>
+        <w:tabs>
+          <w:tab w:val="num" w:pos="0"/>
+        </w:tabs>
         <w:ind w:left="1440" w:hanging="360"/>
       </w:pPr>
       <w:rPr>
@@ -340,6 +376,9 @@
       <w:lvlText w:val="%3."/>
       <w:lvlJc w:val="right"/>
       <w:pPr>
+        <w:tabs>
+          <w:tab w:val="num" w:pos="0"/>
+        </w:tabs>
         <w:ind w:left="2160" w:hanging="360"/>
       </w:pPr>
       <w:rPr>
@@ -352,6 +391,9 @@
       <w:lvlText w:val="%4."/>
       <w:lvlJc w:val="left"/>
       <w:pPr>
+        <w:tabs>
+          <w:tab w:val="num" w:pos="0"/>
+        </w:tabs>
         <w:ind w:left="2880" w:hanging="360"/>
       </w:pPr>
       <w:rPr>
@@ -364,6 +406,9 @@
       <w:lvlText w:val="%5."/>
       <w:lvlJc w:val="left"/>
       <w:pPr>
+        <w:tabs>
+          <w:tab w:val="num" w:pos="0"/>
+        </w:tabs>
         <w:ind w:left="3600" w:hanging="360"/>
       </w:pPr>
       <w:rPr>
@@ -376,6 +421,9 @@
       <w:lvlText w:val="%6."/>
       <w:lvlJc w:val="right"/>
       <w:pPr>
+        <w:tabs>
+          <w:tab w:val="num" w:pos="0"/>
+        </w:tabs>
         <w:ind w:left="4320" w:hanging="360"/>
       </w:pPr>
       <w:rPr>
@@ -388,6 +436,9 @@
       <w:lvlText w:val="%7."/>
       <w:lvlJc w:val="left"/>
       <w:pPr>
+        <w:tabs>
+          <w:tab w:val="num" w:pos="0"/>
+        </w:tabs>
         <w:ind w:left="5040" w:hanging="360"/>
       </w:pPr>
       <w:rPr>
@@ -400,6 +451,9 @@
       <w:lvlText w:val="%8."/>
       <w:lvlJc w:val="left"/>
       <w:pPr>
+        <w:tabs>
+          <w:tab w:val="num" w:pos="0"/>
+        </w:tabs>
         <w:ind w:left="5760" w:hanging="360"/>
       </w:pPr>
       <w:rPr>
@@ -412,6 +466,9 @@
       <w:lvlText w:val="%9."/>
       <w:lvlJc w:val="right"/>
       <w:pPr>
+        <w:tabs>
+          <w:tab w:val="num" w:pos="0"/>
+        </w:tabs>
         <w:ind w:left="6480" w:hanging="360"/>
       </w:pPr>
       <w:rPr>
@@ -423,25 +480,31 @@
     <w:lvl w:ilvl="0">
       <w:start w:val="1"/>
       <w:numFmt w:val="bullet"/>
-      <w:lvlText w:val="●"/>
-      <w:lvlJc w:val="left"/>
-      <w:pPr>
+      <w:lvlText w:val=""/>
+      <w:lvlJc w:val="left"/>
+      <w:pPr>
+        <w:tabs>
+          <w:tab w:val="num" w:pos="0"/>
+        </w:tabs>
         <w:ind w:left="1440" w:hanging="360"/>
       </w:pPr>
       <w:rPr>
-        <w:u w:val="none"/>
+        <w:rFonts w:ascii="Wingdings" w:hAnsi="Wingdings" w:cs="Wingdings" w:hint="default"/>
       </w:rPr>
     </w:lvl>
     <w:lvl w:ilvl="1">
       <w:start w:val="1"/>
       <w:numFmt w:val="bullet"/>
-      <w:lvlText w:val="○"/>
-      <w:lvlJc w:val="left"/>
-      <w:pPr>
+      <w:lvlText w:val=""/>
+      <w:lvlJc w:val="left"/>
+      <w:pPr>
+        <w:tabs>
+          <w:tab w:val="num" w:pos="0"/>
+        </w:tabs>
         <w:ind w:left="2160" w:hanging="360"/>
       </w:pPr>
       <w:rPr>
-        <w:u w:val="none"/>
+        <w:rFonts w:ascii="Wingdings 2" w:hAnsi="Wingdings 2" w:cs="Wingdings 2" w:hint="default"/>
       </w:rPr>
     </w:lvl>
     <w:lvl w:ilvl="2">
@@ -450,34 +513,43 @@
       <w:lvlText w:val="■"/>
       <w:lvlJc w:val="left"/>
       <w:pPr>
+        <w:tabs>
+          <w:tab w:val="num" w:pos="0"/>
+        </w:tabs>
         <w:ind w:left="2880" w:hanging="360"/>
       </w:pPr>
       <w:rPr>
-        <w:u w:val="none"/>
+        <w:rFonts w:ascii="OpenSymbol" w:hAnsi="OpenSymbol" w:cs="OpenSymbol" w:hint="default"/>
       </w:rPr>
     </w:lvl>
     <w:lvl w:ilvl="3">
       <w:start w:val="1"/>
       <w:numFmt w:val="bullet"/>
-      <w:lvlText w:val="●"/>
-      <w:lvlJc w:val="left"/>
-      <w:pPr>
+      <w:lvlText w:val=""/>
+      <w:lvlJc w:val="left"/>
+      <w:pPr>
+        <w:tabs>
+          <w:tab w:val="num" w:pos="0"/>
+        </w:tabs>
         <w:ind w:left="3600" w:hanging="360"/>
       </w:pPr>
       <w:rPr>
-        <w:u w:val="none"/>
+        <w:rFonts w:ascii="Wingdings" w:hAnsi="Wingdings" w:cs="Wingdings" w:hint="default"/>
       </w:rPr>
     </w:lvl>
     <w:lvl w:ilvl="4">
       <w:start w:val="1"/>
       <w:numFmt w:val="bullet"/>
-      <w:lvlText w:val="○"/>
-      <w:lvlJc w:val="left"/>
-      <w:pPr>
+      <w:lvlText w:val=""/>
+      <w:lvlJc w:val="left"/>
+      <w:pPr>
+        <w:tabs>
+          <w:tab w:val="num" w:pos="0"/>
+        </w:tabs>
         <w:ind w:left="4320" w:hanging="360"/>
       </w:pPr>
       <w:rPr>
-        <w:u w:val="none"/>
+        <w:rFonts w:ascii="Wingdings 2" w:hAnsi="Wingdings 2" w:cs="Wingdings 2" w:hint="default"/>
       </w:rPr>
     </w:lvl>
     <w:lvl w:ilvl="5">
@@ -486,34 +558,43 @@
       <w:lvlText w:val="■"/>
       <w:lvlJc w:val="left"/>
       <w:pPr>
+        <w:tabs>
+          <w:tab w:val="num" w:pos="0"/>
+        </w:tabs>
         <w:ind w:left="5040" w:hanging="360"/>
       </w:pPr>
       <w:rPr>
-        <w:u w:val="none"/>
+        <w:rFonts w:ascii="OpenSymbol" w:hAnsi="OpenSymbol" w:cs="OpenSymbol" w:hint="default"/>
       </w:rPr>
     </w:lvl>
     <w:lvl w:ilvl="6">
       <w:start w:val="1"/>
       <w:numFmt w:val="bullet"/>
-      <w:lvlText w:val="●"/>
-      <w:lvlJc w:val="left"/>
-      <w:pPr>
+      <w:lvlText w:val=""/>
+      <w:lvlJc w:val="left"/>
+      <w:pPr>
+        <w:tabs>
+          <w:tab w:val="num" w:pos="0"/>
+        </w:tabs>
         <w:ind w:left="5760" w:hanging="360"/>
       </w:pPr>
       <w:rPr>
-        <w:u w:val="none"/>
+        <w:rFonts w:ascii="Wingdings" w:hAnsi="Wingdings" w:cs="Wingdings" w:hint="default"/>
       </w:rPr>
     </w:lvl>
     <w:lvl w:ilvl="7">
       <w:start w:val="1"/>
       <w:numFmt w:val="bullet"/>
-      <w:lvlText w:val="○"/>
-      <w:lvlJc w:val="left"/>
-      <w:pPr>
+      <w:lvlText w:val=""/>
+      <w:lvlJc w:val="left"/>
+      <w:pPr>
+        <w:tabs>
+          <w:tab w:val="num" w:pos="0"/>
+        </w:tabs>
         <w:ind w:left="6480" w:hanging="360"/>
       </w:pPr>
       <w:rPr>
-        <w:u w:val="none"/>
+        <w:rFonts w:ascii="Wingdings 2" w:hAnsi="Wingdings 2" w:cs="Wingdings 2" w:hint="default"/>
       </w:rPr>
     </w:lvl>
     <w:lvl w:ilvl="8">
@@ -522,10 +603,13 @@
       <w:lvlText w:val="■"/>
       <w:lvlJc w:val="left"/>
       <w:pPr>
+        <w:tabs>
+          <w:tab w:val="num" w:pos="0"/>
+        </w:tabs>
         <w:ind w:left="7200" w:hanging="360"/>
       </w:pPr>
       <w:rPr>
-        <w:u w:val="none"/>
+        <w:rFonts w:ascii="OpenSymbol" w:hAnsi="OpenSymbol" w:cs="OpenSymbol" w:hint="default"/>
       </w:rPr>
     </w:lvl>
   </w:abstractNum>
@@ -533,25 +617,31 @@
     <w:lvl w:ilvl="0">
       <w:start w:val="1"/>
       <w:numFmt w:val="bullet"/>
-      <w:lvlText w:val="●"/>
-      <w:lvlJc w:val="left"/>
-      <w:pPr>
+      <w:lvlText w:val=""/>
+      <w:lvlJc w:val="left"/>
+      <w:pPr>
+        <w:tabs>
+          <w:tab w:val="num" w:pos="0"/>
+        </w:tabs>
         <w:ind w:left="1440" w:hanging="360"/>
       </w:pPr>
       <w:rPr>
-        <w:u w:val="none"/>
+        <w:rFonts w:ascii="Wingdings" w:hAnsi="Wingdings" w:cs="Wingdings" w:hint="default"/>
       </w:rPr>
     </w:lvl>
     <w:lvl w:ilvl="1">
       <w:start w:val="1"/>
       <w:numFmt w:val="bullet"/>
-      <w:lvlText w:val="○"/>
-      <w:lvlJc w:val="left"/>
-      <w:pPr>
+      <w:lvlText w:val=""/>
+      <w:lvlJc w:val="left"/>
+      <w:pPr>
+        <w:tabs>
+          <w:tab w:val="num" w:pos="0"/>
+        </w:tabs>
         <w:ind w:left="2160" w:hanging="360"/>
       </w:pPr>
       <w:rPr>
-        <w:u w:val="none"/>
+        <w:rFonts w:ascii="Wingdings 2" w:hAnsi="Wingdings 2" w:cs="Wingdings 2" w:hint="default"/>
       </w:rPr>
     </w:lvl>
     <w:lvl w:ilvl="2">
@@ -560,34 +650,43 @@
       <w:lvlText w:val="■"/>
       <w:lvlJc w:val="left"/>
       <w:pPr>
+        <w:tabs>
+          <w:tab w:val="num" w:pos="0"/>
+        </w:tabs>
         <w:ind w:left="2880" w:hanging="360"/>
       </w:pPr>
       <w:rPr>
-        <w:u w:val="none"/>
+        <w:rFonts w:ascii="OpenSymbol" w:hAnsi="OpenSymbol" w:cs="OpenSymbol" w:hint="default"/>
       </w:rPr>
     </w:lvl>
     <w:lvl w:ilvl="3">
       <w:start w:val="1"/>
       <w:numFmt w:val="bullet"/>
-      <w:lvlText w:val="●"/>
-      <w:lvlJc w:val="left"/>
-      <w:pPr>
+      <w:lvlText w:val=""/>
+      <w:lvlJc w:val="left"/>
+      <w:pPr>
+        <w:tabs>
+          <w:tab w:val="num" w:pos="0"/>
+        </w:tabs>
         <w:ind w:left="3600" w:hanging="360"/>
       </w:pPr>
       <w:rPr>
-        <w:u w:val="none"/>
+        <w:rFonts w:ascii="Wingdings" w:hAnsi="Wingdings" w:cs="Wingdings" w:hint="default"/>
       </w:rPr>
     </w:lvl>
     <w:lvl w:ilvl="4">
       <w:start w:val="1"/>
       <w:numFmt w:val="bullet"/>
-      <w:lvlText w:val="○"/>
-      <w:lvlJc w:val="left"/>
-      <w:pPr>
+      <w:lvlText w:val=""/>
+      <w:lvlJc w:val="left"/>
+      <w:pPr>
+        <w:tabs>
+          <w:tab w:val="num" w:pos="0"/>
+        </w:tabs>
         <w:ind w:left="4320" w:hanging="360"/>
       </w:pPr>
       <w:rPr>
-        <w:u w:val="none"/>
+        <w:rFonts w:ascii="Wingdings 2" w:hAnsi="Wingdings 2" w:cs="Wingdings 2" w:hint="default"/>
       </w:rPr>
     </w:lvl>
     <w:lvl w:ilvl="5">
@@ -596,34 +695,43 @@
       <w:lvlText w:val="■"/>
       <w:lvlJc w:val="left"/>
       <w:pPr>
+        <w:tabs>
+          <w:tab w:val="num" w:pos="0"/>
+        </w:tabs>
         <w:ind w:left="5040" w:hanging="360"/>
       </w:pPr>
       <w:rPr>
-        <w:u w:val="none"/>
+        <w:rFonts w:ascii="OpenSymbol" w:hAnsi="OpenSymbol" w:cs="OpenSymbol" w:hint="default"/>
       </w:rPr>
     </w:lvl>
     <w:lvl w:ilvl="6">
       <w:start w:val="1"/>
       <w:numFmt w:val="bullet"/>
-      <w:lvlText w:val="●"/>
-      <w:lvlJc w:val="left"/>
-      <w:pPr>
+      <w:lvlText w:val=""/>
+      <w:lvlJc w:val="left"/>
+      <w:pPr>
+        <w:tabs>
+          <w:tab w:val="num" w:pos="0"/>
+        </w:tabs>
         <w:ind w:left="5760" w:hanging="360"/>
       </w:pPr>
       <w:rPr>
-        <w:u w:val="none"/>
+        <w:rFonts w:ascii="Wingdings" w:hAnsi="Wingdings" w:cs="Wingdings" w:hint="default"/>
       </w:rPr>
     </w:lvl>
     <w:lvl w:ilvl="7">
       <w:start w:val="1"/>
       <w:numFmt w:val="bullet"/>
-      <w:lvlText w:val="○"/>
-      <w:lvlJc w:val="left"/>
-      <w:pPr>
+      <w:lvlText w:val=""/>
+      <w:lvlJc w:val="left"/>
+      <w:pPr>
+        <w:tabs>
+          <w:tab w:val="num" w:pos="0"/>
+        </w:tabs>
         <w:ind w:left="6480" w:hanging="360"/>
       </w:pPr>
       <w:rPr>
-        <w:u w:val="none"/>
+        <w:rFonts w:ascii="Wingdings 2" w:hAnsi="Wingdings 2" w:cs="Wingdings 2" w:hint="default"/>
       </w:rPr>
     </w:lvl>
     <w:lvl w:ilvl="8">
@@ -632,11 +740,133 @@
       <w:lvlText w:val="■"/>
       <w:lvlJc w:val="left"/>
       <w:pPr>
+        <w:tabs>
+          <w:tab w:val="num" w:pos="0"/>
+        </w:tabs>
         <w:ind w:left="7200" w:hanging="360"/>
       </w:pPr>
       <w:rPr>
-        <w:u w:val="none"/>
-      </w:rPr>
+        <w:rFonts w:ascii="OpenSymbol" w:hAnsi="OpenSymbol" w:cs="OpenSymbol" w:hint="default"/>
+      </w:rPr>
+    </w:lvl>
+  </w:abstractNum>
+  <w:abstractNum w:abstractNumId="4">
+    <w:lvl w:ilvl="0">
+      <w:start w:val="1"/>
+      <w:numFmt w:val="none"/>
+      <w:suff w:val="nothing"/>
+      <w:lvlText w:val=""/>
+      <w:lvlJc w:val="left"/>
+      <w:pPr>
+        <w:tabs>
+          <w:tab w:val="num" w:pos="0"/>
+        </w:tabs>
+        <w:ind w:left="0" w:hanging="0"/>
+      </w:pPr>
+    </w:lvl>
+    <w:lvl w:ilvl="1">
+      <w:start w:val="1"/>
+      <w:numFmt w:val="none"/>
+      <w:suff w:val="nothing"/>
+      <w:lvlText w:val=""/>
+      <w:lvlJc w:val="left"/>
+      <w:pPr>
+        <w:tabs>
+          <w:tab w:val="num" w:pos="0"/>
+        </w:tabs>
+        <w:ind w:left="0" w:hanging="0"/>
+      </w:pPr>
+    </w:lvl>
+    <w:lvl w:ilvl="2">
+      <w:start w:val="1"/>
+      <w:numFmt w:val="none"/>
+      <w:suff w:val="nothing"/>
+      <w:lvlText w:val=""/>
+      <w:lvlJc w:val="left"/>
+      <w:pPr>
+        <w:tabs>
+          <w:tab w:val="num" w:pos="0"/>
+        </w:tabs>
+        <w:ind w:left="0" w:hanging="0"/>
+      </w:pPr>
+    </w:lvl>
+    <w:lvl w:ilvl="3">
+      <w:start w:val="1"/>
+      <w:numFmt w:val="none"/>
+      <w:suff w:val="nothing"/>
+      <w:lvlText w:val=""/>
+      <w:lvlJc w:val="left"/>
+      <w:pPr>
+        <w:tabs>
+          <w:tab w:val="num" w:pos="0"/>
+        </w:tabs>
+        <w:ind w:left="0" w:hanging="0"/>
+      </w:pPr>
+    </w:lvl>
+    <w:lvl w:ilvl="4">
+      <w:start w:val="1"/>
+      <w:numFmt w:val="none"/>
+      <w:suff w:val="nothing"/>
+      <w:lvlText w:val=""/>
+      <w:lvlJc w:val="left"/>
+      <w:pPr>
+        <w:tabs>
+          <w:tab w:val="num" w:pos="0"/>
+        </w:tabs>
+        <w:ind w:left="0" w:hanging="0"/>
+      </w:pPr>
+    </w:lvl>
+    <w:lvl w:ilvl="5">
+      <w:start w:val="1"/>
+      <w:numFmt w:val="none"/>
+      <w:suff w:val="nothing"/>
+      <w:lvlText w:val=""/>
+      <w:lvlJc w:val="left"/>
+      <w:pPr>
+        <w:tabs>
+          <w:tab w:val="num" w:pos="0"/>
+        </w:tabs>
+        <w:ind w:left="0" w:hanging="0"/>
+      </w:pPr>
+    </w:lvl>
+    <w:lvl w:ilvl="6">
+      <w:start w:val="1"/>
+      <w:numFmt w:val="none"/>
+      <w:suff w:val="nothing"/>
+      <w:lvlText w:val=""/>
+      <w:lvlJc w:val="left"/>
+      <w:pPr>
+        <w:tabs>
+          <w:tab w:val="num" w:pos="0"/>
+        </w:tabs>
+        <w:ind w:left="0" w:hanging="0"/>
+      </w:pPr>
+    </w:lvl>
+    <w:lvl w:ilvl="7">
+      <w:start w:val="1"/>
+      <w:numFmt w:val="none"/>
+      <w:suff w:val="nothing"/>
+      <w:lvlText w:val=""/>
+      <w:lvlJc w:val="left"/>
+      <w:pPr>
+        <w:tabs>
+          <w:tab w:val="num" w:pos="0"/>
+        </w:tabs>
+        <w:ind w:left="0" w:hanging="0"/>
+      </w:pPr>
+    </w:lvl>
+    <w:lvl w:ilvl="8">
+      <w:start w:val="1"/>
+      <w:numFmt w:val="none"/>
+      <w:suff w:val="nothing"/>
+      <w:lvlText w:val=""/>
+      <w:lvlJc w:val="left"/>
+      <w:pPr>
+        <w:tabs>
+          <w:tab w:val="num" w:pos="0"/>
+        </w:tabs>
+        <w:ind w:left="0" w:hanging="0"/>
+      </w:pPr>
     </w:lvl>
   </w:abstractNum>
   <w:num w:numId="1">
@@ -648,40 +878,56 @@
   <w:num w:numId="3">
     <w:abstractNumId w:val="3"/>
   </w:num>
+  <w:num w:numId="4">
+    <w:abstractNumId w:val="4"/>
+  </w:num>
 </w:numbering>
 </file>
 
 <file path=word/styles.xml><?xml version="1.0" encoding="utf-8"?>
-<w:styles xmlns:mc="http://schemas.openxmlformats.org/markup-compatibility/2006" xmlns:o="urn:schemas-microsoft-com:office:office" xmlns:r="http://schemas.openxmlformats.org/officeDocument/2006/relationships" xmlns:m="http://schemas.openxmlformats.org/officeDocument/2006/math" xmlns:v="urn:schemas-microsoft-com:vml" xmlns:wp="http://schemas.openxmlformats.org/drawingml/2006/wordprocessingDrawing" xmlns:w10="urn:schemas-microsoft-com:office:word" xmlns:w="http://schemas.openxmlformats.org/wordprocessingml/2006/main" xmlns:wne="http://schemas.microsoft.com/office/word/2006/wordml" xmlns:sl="http://schemas.openxmlformats.org/schemaLibrary/2006/main" xmlns:a="http://schemas.openxmlformats.org/drawingml/2006/main" xmlns:pic="http://schemas.openxmlformats.org/drawingml/2006/picture" xmlns:c="http://schemas.openxmlformats.org/drawingml/2006/chart" xmlns:lc="http://schemas.openxmlformats.org/drawingml/2006/lockedCanvas" xmlns:dgm="http://schemas.openxmlformats.org/drawingml/2006/diagram" xmlns:wps="http://schemas.microsoft.com/office/word/2010/wordprocessingShape" xmlns:wpg="http://schemas.microsoft.com/office/word/2010/wordprocessingGroup" xmlns:w14="http://schemas.microsoft.com/office/word/2010/wordml" xmlns:w15="http://schemas.microsoft.com/office/word/2012/wordml">
+<w:styles xmlns:w="http://schemas.openxmlformats.org/wordprocessingml/2006/main" xmlns:w14="http://schemas.microsoft.com/office/word/2010/wordml" xmlns:mc="http://schemas.openxmlformats.org/markup-compatibility/2006" mc:Ignorable="w14">
   <w:docDefaults>
     <w:rPrDefault>
       <w:rPr>
-        <w:rFonts w:ascii="Arial" w:cs="Arial" w:eastAsia="Arial" w:hAnsi="Arial"/>
+        <w:rFonts w:ascii="Arial" w:hAnsi="Arial" w:eastAsia="Arial" w:cs="Arial"/>
         <w:sz w:val="22"/>
         <w:szCs w:val="22"/>
-        <w:lang w:val="en"/>
+        <w:lang w:val="en" w:eastAsia="zh-CN" w:bidi="hi-IN"/>
       </w:rPr>
     </w:rPrDefault>
     <w:pPrDefault>
       <w:pPr>
-        <w:spacing w:line="276" w:lineRule="auto"/>
+        <w:suppressAutoHyphens w:val="true"/>
       </w:pPr>
     </w:pPrDefault>
   </w:docDefaults>
-  <w:style w:type="paragraph" w:styleId="Normal" w:default="1">
-    <w:name w:val="normal"/>
-  </w:style>
-  <w:style w:type="table" w:styleId="TableNormal" w:default="1">
-    <w:name w:val="Table Normal"/>
+  <w:style w:type="paragraph" w:styleId="Normal">
+    <w:name w:val="Normal"/>
+    <w:qFormat/>
+    <w:pPr>
+      <w:widowControl/>
+      <w:bidi w:val="0"/>
+      <w:spacing w:lineRule="auto" w:line="276" w:before="0" w:after="0"/>
+      <w:jc w:val="left"/>
+    </w:pPr>
+    <w:rPr>
+      <w:rFonts w:ascii="Arial" w:hAnsi="Arial" w:eastAsia="Arial" w:cs="Arial"/>
+      <w:color w:val="auto"/>
+      <w:kern w:val="0"/>
+      <w:sz w:val="22"/>
+      <w:szCs w:val="22"/>
+      <w:lang w:val="en" w:eastAsia="zh-CN" w:bidi="hi-IN"/>
+    </w:rPr>
   </w:style>
   <w:style w:type="paragraph" w:styleId="Heading1">
-    <w:name w:val="heading 1"/>
-    <w:basedOn w:val="Normal"/>
-    <w:next w:val="Normal"/>
+    <w:name w:val="Heading 1"/>
+    <w:basedOn w:val="Normal1"/>
+    <w:next w:val="Normal1"/>
+    <w:qFormat/>
     <w:pPr>
-      <w:keepNext w:val="1"/>
-      <w:keepLines w:val="1"/>
-      <w:spacing w:after="120" w:before="400" w:lineRule="auto"/>
+      <w:keepNext w:val="true"/>
+      <w:keepLines/>
+      <w:spacing w:lineRule="auto" w:line="240" w:before="400" w:after="120"/>
     </w:pPr>
     <w:rPr>
       <w:sz w:val="40"/>
@@ -689,44 +935,47 @@
     </w:rPr>
   </w:style>
   <w:style w:type="paragraph" w:styleId="Heading2">
-    <w:name w:val="heading 2"/>
-    <w:basedOn w:val="Normal"/>
-    <w:next w:val="Normal"/>
+    <w:name w:val="Heading 2"/>
+    <w:basedOn w:val="Normal1"/>
+    <w:next w:val="Normal1"/>
+    <w:qFormat/>
     <w:pPr>
-      <w:keepNext w:val="1"/>
-      <w:keepLines w:val="1"/>
-      <w:spacing w:after="120" w:before="360" w:lineRule="auto"/>
+      <w:keepNext w:val="true"/>
+      <w:keepLines/>
+      <w:spacing w:lineRule="auto" w:line="240" w:before="360" w:after="120"/>
     </w:pPr>
     <w:rPr>
-      <w:b w:val="0"/>
+      <w:b w:val="false"/>
       <w:sz w:val="32"/>
       <w:szCs w:val="32"/>
     </w:rPr>
   </w:style>
   <w:style w:type="paragraph" w:styleId="Heading3">
-    <w:name w:val="heading 3"/>
-    <w:basedOn w:val="Normal"/>
-    <w:next w:val="Normal"/>
+    <w:name w:val="Heading 3"/>
+    <w:basedOn w:val="Normal1"/>
+    <w:next w:val="Normal1"/>
+    <w:qFormat/>
     <w:pPr>
-      <w:keepNext w:val="1"/>
-      <w:keepLines w:val="1"/>
-      <w:spacing w:after="80" w:before="320" w:lineRule="auto"/>
+      <w:keepNext w:val="true"/>
+      <w:keepLines/>
+      <w:spacing w:lineRule="auto" w:line="240" w:before="320" w:after="80"/>
     </w:pPr>
     <w:rPr>
-      <w:b w:val="0"/>
+      <w:b w:val="false"/>
       <w:color w:val="434343"/>
       <w:sz w:val="28"/>
       <w:szCs w:val="28"/>
     </w:rPr>
   </w:style>
   <w:style w:type="paragraph" w:styleId="Heading4">
-    <w:name w:val="heading 4"/>
-    <w:basedOn w:val="Normal"/>
-    <w:next w:val="Normal"/>
+    <w:name w:val="Heading 4"/>
+    <w:basedOn w:val="Normal1"/>
+    <w:next w:val="Normal1"/>
+    <w:qFormat/>
     <w:pPr>
-      <w:keepNext w:val="1"/>
-      <w:keepLines w:val="1"/>
-      <w:spacing w:after="80" w:before="280" w:lineRule="auto"/>
+      <w:keepNext w:val="true"/>
+      <w:keepLines/>
+      <w:spacing w:lineRule="auto" w:line="240" w:before="280" w:after="80"/>
     </w:pPr>
     <w:rPr>
       <w:color w:val="666666"/>
@@ -735,13 +984,14 @@
     </w:rPr>
   </w:style>
   <w:style w:type="paragraph" w:styleId="Heading5">
-    <w:name w:val="heading 5"/>
-    <w:basedOn w:val="Normal"/>
-    <w:next w:val="Normal"/>
+    <w:name w:val="Heading 5"/>
+    <w:basedOn w:val="Normal1"/>
+    <w:next w:val="Normal1"/>
+    <w:qFormat/>
     <w:pPr>
-      <w:keepNext w:val="1"/>
-      <w:keepLines w:val="1"/>
-      <w:spacing w:after="80" w:before="240" w:lineRule="auto"/>
+      <w:keepNext w:val="true"/>
+      <w:keepLines/>
+      <w:spacing w:lineRule="auto" w:line="240" w:before="240" w:after="80"/>
     </w:pPr>
     <w:rPr>
       <w:color w:val="666666"/>
@@ -750,29 +1000,107 @@
     </w:rPr>
   </w:style>
   <w:style w:type="paragraph" w:styleId="Heading6">
-    <w:name w:val="heading 6"/>
-    <w:basedOn w:val="Normal"/>
-    <w:next w:val="Normal"/>
+    <w:name w:val="Heading 6"/>
+    <w:basedOn w:val="Normal1"/>
+    <w:next w:val="Normal1"/>
+    <w:qFormat/>
     <w:pPr>
-      <w:keepNext w:val="1"/>
-      <w:keepLines w:val="1"/>
-      <w:spacing w:after="80" w:before="240" w:lineRule="auto"/>
+      <w:keepNext w:val="true"/>
+      <w:keepLines/>
+      <w:spacing w:lineRule="auto" w:line="240" w:before="240" w:after="80"/>
     </w:pPr>
     <w:rPr>
-      <w:i w:val="1"/>
+      <w:i/>
       <w:color w:val="666666"/>
       <w:sz w:val="22"/>
       <w:szCs w:val="22"/>
     </w:rPr>
   </w:style>
+  <w:style w:type="paragraph" w:styleId="Heading">
+    <w:name w:val="Heading"/>
+    <w:basedOn w:val="Normal"/>
+    <w:next w:val="TextBody"/>
+    <w:qFormat/>
+    <w:pPr>
+      <w:keepNext w:val="true"/>
+      <w:spacing w:before="240" w:after="120"/>
+    </w:pPr>
+    <w:rPr>
+      <w:rFonts w:ascii="Liberation Sans" w:hAnsi="Liberation Sans" w:eastAsia="PingFang SC" w:cs="Arial Unicode MS"/>
+      <w:sz w:val="28"/>
+      <w:szCs w:val="28"/>
+    </w:rPr>
+  </w:style>
+  <w:style w:type="paragraph" w:styleId="TextBody">
+    <w:name w:val="Body Text"/>
+    <w:basedOn w:val="Normal"/>
+    <w:pPr>
+      <w:spacing w:lineRule="auto" w:line="276" w:before="0" w:after="140"/>
+    </w:pPr>
+    <w:rPr/>
+  </w:style>
+  <w:style w:type="paragraph" w:styleId="List">
+    <w:name w:val="List"/>
+    <w:basedOn w:val="TextBody"/>
+    <w:pPr/>
+    <w:rPr>
+      <w:rFonts w:cs="Arial Unicode MS"/>
+    </w:rPr>
+  </w:style>
+  <w:style w:type="paragraph" w:styleId="Caption">
+    <w:name w:val="Caption"/>
+    <w:basedOn w:val="Normal"/>
+    <w:qFormat/>
+    <w:pPr>
+      <w:suppressLineNumbers/>
+      <w:spacing w:before="120" w:after="120"/>
+    </w:pPr>
+    <w:rPr>
+      <w:rFonts w:cs="Arial Unicode MS"/>
+      <w:i/>
+      <w:iCs/>
+      <w:sz w:val="24"/>
+      <w:szCs w:val="24"/>
+    </w:rPr>
+  </w:style>
+  <w:style w:type="paragraph" w:styleId="Index">
+    <w:name w:val="Index"/>
+    <w:basedOn w:val="Normal"/>
+    <w:qFormat/>
+    <w:pPr>
+      <w:suppressLineNumbers/>
+    </w:pPr>
+    <w:rPr>
+      <w:rFonts w:cs="Arial Unicode MS"/>
+    </w:rPr>
+  </w:style>
+  <w:style w:type="paragraph" w:styleId="Normal1" w:default="1">
+    <w:name w:val="LO-normal"/>
+    <w:qFormat/>
+    <w:pPr>
+      <w:widowControl/>
+      <w:bidi w:val="0"/>
+      <w:spacing w:lineRule="auto" w:line="276" w:before="0" w:after="0"/>
+      <w:jc w:val="left"/>
+    </w:pPr>
+    <w:rPr>
+      <w:rFonts w:ascii="Arial" w:hAnsi="Arial" w:eastAsia="Arial" w:cs="Arial"/>
+      <w:color w:val="auto"/>
+      <w:kern w:val="0"/>
+      <w:sz w:val="22"/>
+      <w:szCs w:val="22"/>
+      <w:lang w:val="en" w:eastAsia="zh-CN" w:bidi="hi-IN"/>
+    </w:rPr>
+  </w:style>
   <w:style w:type="paragraph" w:styleId="Title">
     <w:name w:val="Title"/>
-    <w:basedOn w:val="Normal"/>
-    <w:next w:val="Normal"/>
+    <w:basedOn w:val="Normal1"/>
+    <w:next w:val="Normal1"/>
+    <w:qFormat/>
     <w:pPr>
-      <w:keepNext w:val="1"/>
-      <w:keepLines w:val="1"/>
-      <w:spacing w:after="60" w:before="0" w:lineRule="auto"/>
+      <w:keepNext w:val="true"/>
+      <w:keepLines/>
+      <w:spacing w:lineRule="auto" w:line="240" w:before="0" w:after="60"/>
     </w:pPr>
     <w:rPr>
       <w:sz w:val="52"/>
@@ -781,20 +1109,37 @@
   </w:style>
   <w:style w:type="paragraph" w:styleId="Subtitle">
     <w:name w:val="Subtitle"/>
-    <w:basedOn w:val="Normal"/>
-    <w:next w:val="Normal"/>
+    <w:basedOn w:val="Normal1"/>
+    <w:next w:val="Normal1"/>
+    <w:qFormat/>
     <w:pPr>
-      <w:keepNext w:val="1"/>
-      <w:keepLines w:val="1"/>
-      <w:spacing w:after="320" w:before="0" w:lineRule="auto"/>
+      <w:keepNext w:val="true"/>
+      <w:keepLines/>
+      <w:spacing w:lineRule="auto" w:line="240" w:before="0" w:after="320"/>
     </w:pPr>
     <w:rPr>
-      <w:rFonts w:ascii="Arial" w:cs="Arial" w:eastAsia="Arial" w:hAnsi="Arial"/>
-      <w:i w:val="0"/>
+      <w:rFonts w:ascii="Arial" w:hAnsi="Arial" w:eastAsia="Arial" w:cs="Arial"/>
+      <w:i w:val="false"/>
       <w:color w:val="666666"/>
       <w:sz w:val="30"/>
       <w:szCs w:val="30"/>
     </w:rPr>
+  </w:style>
+  <w:style w:type="paragraph" w:styleId="HeaderandFooter">
+    <w:name w:val="Header and Footer"/>
+    <w:basedOn w:val="Normal"/>
+    <w:qFormat/>
+    <w:pPr/>
+    <w:rPr/>
+  </w:style>
+  <w:style w:type="paragraph" w:styleId="Header">
+    <w:name w:val="Header"/>
+    <w:basedOn w:val="HeaderandFooter"/>
+    <w:pPr/>
+    <w:rPr/>
+  </w:style>
+  <w:style w:type="table" w:default="1" w:styleId="TableNormal">
+    <w:name w:val="Table Normal"/>
   </w:style>
 </w:styles>
 </file>

</xml_diff>